<commit_message>
2020-04-20 edition1 / bakground and gun shot sound synthesis
</commit_message>
<xml_diff>
--- a/课题进展.docx
+++ b/课题进展.docx
@@ -5,7 +5,6 @@
     <w:p>
       <w:pPr>
         <w:rPr>
-          <w:rFonts w:hint="eastAsia"/>
           <w:b/>
         </w:rPr>
       </w:pPr>
@@ -142,7 +141,6 @@
     <w:p>
       <w:pPr>
         <w:rPr>
-          <w:rFonts w:hint="eastAsia"/>
           <w:b/>
         </w:rPr>
       </w:pPr>
@@ -154,8 +152,6 @@
         </w:rPr>
         <w:t>声源定位</w:t>
       </w:r>
-      <w:bookmarkStart w:id="0" w:name="_GoBack"/>
-      <w:bookmarkEnd w:id="0"/>
     </w:p>
     <w:p>
       <w:pPr>
@@ -247,9 +243,6 @@
       <w:pPr>
         <w:pStyle w:val="ListParagraph"/>
         <w:ind w:left="360" w:firstLineChars="0" w:firstLine="0"/>
-        <w:rPr>
-          <w:rFonts w:hint="eastAsia"/>
-        </w:rPr>
       </w:pPr>
       <w:r>
         <w:rPr>
@@ -326,9 +319,6 @@
       <w:pPr>
         <w:pStyle w:val="ListParagraph"/>
         <w:ind w:left="360" w:firstLineChars="0" w:firstLine="0"/>
-        <w:rPr>
-          <w:rFonts w:hint="eastAsia"/>
-        </w:rPr>
       </w:pPr>
       <w:r>
         <w:rPr>
@@ -385,9 +375,6 @@
       <w:pPr>
         <w:pStyle w:val="ListParagraph"/>
         <w:ind w:left="360" w:firstLineChars="0" w:firstLine="0"/>
-        <w:rPr>
-          <w:rFonts w:hint="eastAsia"/>
-        </w:rPr>
       </w:pPr>
       <w:r>
         <w:rPr>
@@ -475,9 +462,6 @@
       <w:pPr>
         <w:pStyle w:val="ListParagraph"/>
         <w:ind w:left="360" w:firstLineChars="0" w:firstLine="0"/>
-        <w:rPr>
-          <w:rFonts w:hint="eastAsia"/>
-        </w:rPr>
       </w:pPr>
       <w:r>
         <w:rPr>
@@ -523,9 +507,6 @@
       <w:pPr>
         <w:pStyle w:val="ListParagraph"/>
         <w:ind w:left="360" w:firstLineChars="0" w:firstLine="0"/>
-        <w:rPr>
-          <w:rFonts w:hint="eastAsia"/>
-        </w:rPr>
       </w:pPr>
       <w:r>
         <w:rPr>
@@ -538,24 +519,10 @@
       <w:pPr>
         <w:pStyle w:val="ListParagraph"/>
         <w:ind w:left="360" w:firstLineChars="0" w:firstLine="0"/>
-        <w:rPr>
-          <w:rFonts w:hint="eastAsia"/>
-        </w:rPr>
-      </w:pPr>
-    </w:p>
-    <w:p>
-      <w:pPr>
-        <w:rPr>
-          <w:rFonts w:hint="eastAsia"/>
-        </w:rPr>
-      </w:pPr>
-    </w:p>
-    <w:p>
-      <w:pPr>
-        <w:rPr>
-          <w:rFonts w:hint="eastAsia"/>
-        </w:rPr>
-      </w:pPr>
+      </w:pPr>
+    </w:p>
+    <w:p/>
+    <w:p>
       <w:r>
         <w:rPr>
           <w:rFonts w:hint="eastAsia"/>
@@ -777,12 +744,124 @@
         <w:t>算法</w:t>
       </w:r>
     </w:p>
-    <w:p>
-      <w:pPr>
-        <w:rPr>
-          <w:rFonts w:hint="eastAsia"/>
-        </w:rPr>
-      </w:pPr>
+    <w:p/>
+    <w:p/>
+    <w:p>
+      <w:pPr>
+        <w:rPr>
+          <w:rFonts w:hint="eastAsia"/>
+        </w:rPr>
+      </w:pPr>
+      <w:r>
+        <w:rPr>
+          <w:rFonts w:hint="eastAsia"/>
+        </w:rPr>
+        <w:t>仿真文件：TUT背景声+枪声</w:t>
+      </w:r>
+      <w:bookmarkStart w:id="0" w:name="_GoBack"/>
+      <w:bookmarkEnd w:id="0"/>
+    </w:p>
+    <w:p>
+      <w:r>
+        <w:rPr>
+          <w:rFonts w:hint="eastAsia"/>
+        </w:rPr>
+        <w:t>前端去噪：谱减法</w:t>
+      </w:r>
+    </w:p>
+    <w:p>
+      <w:r>
+        <w:rPr>
+          <w:rFonts w:hint="eastAsia"/>
+        </w:rPr>
+        <w:t>端点检测</w:t>
+      </w:r>
+      <w:r>
+        <w:rPr>
+          <w:rFonts w:hint="eastAsia"/>
+        </w:rPr>
+        <w:t>&amp;分帧：</w:t>
+      </w:r>
+      <w:r>
+        <w:rPr>
+          <w:rFonts w:hint="eastAsia"/>
+        </w:rPr>
+        <w:t>按照语音信号</w:t>
+      </w:r>
+      <w:proofErr w:type="gramStart"/>
+      <w:r>
+        <w:rPr>
+          <w:rFonts w:hint="eastAsia"/>
+        </w:rPr>
+        <w:t>加窗分帧</w:t>
+      </w:r>
+      <w:proofErr w:type="gramEnd"/>
+      <w:r>
+        <w:rPr>
+          <w:rFonts w:hint="eastAsia"/>
+        </w:rPr>
+        <w:t>的方法分帧，</w:t>
+      </w:r>
+      <w:proofErr w:type="gramStart"/>
+      <w:r>
+        <w:rPr>
+          <w:rFonts w:hint="eastAsia"/>
+        </w:rPr>
+        <w:t>帧长</w:t>
+      </w:r>
+      <w:proofErr w:type="gramEnd"/>
+      <w:r>
+        <w:rPr>
+          <w:rFonts w:hint="eastAsia"/>
+        </w:rPr>
+        <w:t>按枪声规律确定</w:t>
+      </w:r>
+    </w:p>
+    <w:p>
+      <w:r>
+        <w:rPr>
+          <w:rFonts w:hint="eastAsia"/>
+        </w:rPr>
+        <w:t>特征工程：MFCC</w:t>
+      </w:r>
+      <w:r>
+        <w:t xml:space="preserve"> </w:t>
+      </w:r>
+    </w:p>
+    <w:p>
+      <w:r>
+        <w:rPr>
+          <w:rFonts w:hint="eastAsia"/>
+        </w:rPr>
+        <w:t>分类器：GMM</w:t>
+      </w:r>
+      <w:r>
+        <w:t xml:space="preserve"> </w:t>
+      </w:r>
+      <w:r>
+        <w:rPr>
+          <w:rFonts w:hint="eastAsia"/>
+        </w:rPr>
+        <w:t>+</w:t>
+      </w:r>
+      <w:r>
+        <w:t xml:space="preserve"> </w:t>
+      </w:r>
+      <w:r>
+        <w:rPr>
+          <w:rFonts w:hint="eastAsia"/>
+        </w:rPr>
+        <w:t>Maximum</w:t>
+      </w:r>
+      <w:r>
+        <w:t xml:space="preserve"> </w:t>
+      </w:r>
+      <w:r>
+        <w:rPr>
+          <w:rFonts w:hint="eastAsia"/>
+        </w:rPr>
+        <w:t>Likelihood</w:t>
+      </w:r>
     </w:p>
     <w:sectPr>
       <w:pgSz w:w="11906" w:h="16838"/>

</xml_diff>

<commit_message>
2020-04-25 edition 2 / project document upgraded
</commit_message>
<xml_diff>
--- a/课题进展.docx
+++ b/课题进展.docx
@@ -1184,9 +1184,6 @@
           <w:numId w:val="1"/>
         </w:numPr>
         <w:ind w:firstLineChars="0"/>
-        <w:rPr>
-          <w:rFonts w:hint="eastAsia"/>
-        </w:rPr>
       </w:pPr>
       <w:r>
         <w:rPr>
@@ -1251,9 +1248,6 @@
       <w:pPr>
         <w:pStyle w:val="ListParagraph"/>
         <w:ind w:left="360" w:firstLineChars="0" w:firstLine="0"/>
-        <w:rPr>
-          <w:rFonts w:hint="eastAsia"/>
-        </w:rPr>
       </w:pPr>
       <w:r>
         <w:rPr>
@@ -1271,13 +1265,7 @@
         <w:rPr>
           <w:rFonts w:hint="eastAsia"/>
         </w:rPr>
-        <w:t>安防声纳</w:t>
-      </w:r>
-      <w:r>
-        <w:rPr>
-          <w:rFonts w:hint="eastAsia"/>
-        </w:rPr>
-        <w:t>、声学安防设备</w:t>
+        <w:t>安防声纳、声学安防设备</w:t>
       </w:r>
       <w:r>
         <w:rPr>
@@ -1404,7 +1392,6 @@
         <w:pStyle w:val="ListParagraph"/>
         <w:ind w:left="360" w:firstLineChars="0" w:firstLine="0"/>
         <w:rPr>
-          <w:rFonts w:hint="eastAsia"/>
           <w:b/>
         </w:rPr>
       </w:pPr>
@@ -1447,11 +1434,6 @@
       </w:r>
     </w:p>
     <w:p>
-      <w:pPr>
-        <w:rPr>
-          <w:rFonts w:hint="eastAsia"/>
-        </w:rPr>
-      </w:pPr>
       <w:r>
         <w:rPr>
           <w:rFonts w:hint="eastAsia"/>
@@ -1499,8 +1481,6 @@
         </w:rPr>
         <w:t>滤波</w:t>
       </w:r>
-      <w:bookmarkStart w:id="0" w:name="_GoBack"/>
-      <w:bookmarkEnd w:id="0"/>
     </w:p>
     <w:p>
       <w:r>
@@ -1542,11 +1522,6 @@
       </w:r>
     </w:p>
     <w:p>
-      <w:pPr>
-        <w:rPr>
-          <w:rFonts w:hint="eastAsia"/>
-        </w:rPr>
-      </w:pPr>
       <w:r>
         <w:rPr>
           <w:rFonts w:hint="eastAsia"/>
@@ -2659,35 +2634,7 @@
         <w:rPr>
           <w:rFonts w:hint="eastAsia"/>
         </w:rPr>
-        <w:t>的对应</w:t>
-      </w:r>
-      <w:proofErr w:type="gramStart"/>
-      <w:r>
-        <w:rPr>
-          <w:rFonts w:hint="eastAsia"/>
-        </w:rPr>
-        <w:t>帧</w:t>
-      </w:r>
-      <w:proofErr w:type="gramEnd"/>
-      <w:r>
-        <w:rPr>
-          <w:rFonts w:hint="eastAsia"/>
-        </w:rPr>
-        <w:t>打上标记，标记</w:t>
-      </w:r>
-      <w:proofErr w:type="gramStart"/>
-      <w:r>
-        <w:rPr>
-          <w:rFonts w:hint="eastAsia"/>
-        </w:rPr>
-        <w:t>帧</w:t>
-      </w:r>
-      <w:proofErr w:type="gramEnd"/>
-      <w:r>
-        <w:rPr>
-          <w:rFonts w:hint="eastAsia"/>
-        </w:rPr>
-        <w:t>进入后续分类环节</w:t>
+        <w:t>的对应帧打上标记，标记帧进入后续分类环节</w:t>
       </w:r>
       <w:r>
         <w:rPr>
@@ -2697,11 +2644,6 @@
       </w:r>
     </w:p>
     <w:p>
-      <w:pPr>
-        <w:rPr>
-          <w:rFonts w:hint="eastAsia"/>
-        </w:rPr>
-      </w:pPr>
       <w:r>
         <w:rPr>
           <w:rFonts w:hint="eastAsia"/>
@@ -3384,6 +3326,76 @@
                     <a:xfrm>
                       <a:off x="0" y="0"/>
                       <a:ext cx="1762043" cy="1348368"/>
+                    </a:xfrm>
+                    <a:prstGeom prst="rect">
+                      <a:avLst/>
+                    </a:prstGeom>
+                  </pic:spPr>
+                </pic:pic>
+              </a:graphicData>
+            </a:graphic>
+          </wp:inline>
+        </w:drawing>
+      </w:r>
+    </w:p>
+    <w:p>
+      <w:pPr>
+        <w:rPr>
+          <w:rFonts w:hint="eastAsia"/>
+          <w:lang w:val="en-GB"/>
+        </w:rPr>
+      </w:pPr>
+      <w:r>
+        <w:rPr>
+          <w:rFonts w:hint="eastAsia"/>
+          <w:lang w:val="en-GB"/>
+        </w:rPr>
+        <w:t>根据端点检测的结果提取核心段信号s</w:t>
+      </w:r>
+      <w:r>
+        <w:rPr>
+          <w:lang w:val="en-GB"/>
+        </w:rPr>
+        <w:t>egment_gun</w:t>
+      </w:r>
+      <w:bookmarkStart w:id="0" w:name="_GoBack"/>
+      <w:bookmarkEnd w:id="0"/>
+    </w:p>
+    <w:p>
+      <w:pPr>
+        <w:rPr>
+          <w:lang w:val="en-GB"/>
+        </w:rPr>
+      </w:pPr>
+      <w:r>
+        <w:rPr>
+          <w:noProof/>
+        </w:rPr>
+        <w:drawing>
+          <wp:inline distT="0" distB="0" distL="0" distR="0" wp14:anchorId="1FA7D0FD" wp14:editId="58BEF65C">
+            <wp:extent cx="3273425" cy="1968154"/>
+            <wp:effectExtent l="0" t="0" r="3175" b="0"/>
+            <wp:docPr id="35" name="Picture 35"/>
+            <wp:cNvGraphicFramePr>
+              <a:graphicFrameLocks xmlns:a="http://schemas.openxmlformats.org/drawingml/2006/main" noChangeAspect="1"/>
+            </wp:cNvGraphicFramePr>
+            <a:graphic xmlns:a="http://schemas.openxmlformats.org/drawingml/2006/main">
+              <a:graphicData uri="http://schemas.openxmlformats.org/drawingml/2006/picture">
+                <pic:pic xmlns:pic="http://schemas.openxmlformats.org/drawingml/2006/picture">
+                  <pic:nvPicPr>
+                    <pic:cNvPr id="1" name=""/>
+                    <pic:cNvPicPr/>
+                  </pic:nvPicPr>
+                  <pic:blipFill>
+                    <a:blip r:embed="rId39"/>
+                    <a:stretch>
+                      <a:fillRect/>
+                    </a:stretch>
+                  </pic:blipFill>
+                  <pic:spPr>
+                    <a:xfrm>
+                      <a:off x="0" y="0"/>
+                      <a:ext cx="3279957" cy="1972082"/>
                     </a:xfrm>
                     <a:prstGeom prst="rect">
                       <a:avLst/>

</xml_diff>

<commit_message>
2020-04-26 edition 1 / signal extraction of both gunshot and explosion
</commit_message>
<xml_diff>
--- a/课题进展.docx
+++ b/课题进展.docx
@@ -3341,7 +3341,6 @@
     <w:p>
       <w:pPr>
         <w:rPr>
-          <w:rFonts w:hint="eastAsia"/>
           <w:lang w:val="en-GB"/>
         </w:rPr>
       </w:pPr>
@@ -3358,8 +3357,6 @@
         </w:rPr>
         <w:t>egment_gun</w:t>
       </w:r>
-      <w:bookmarkStart w:id="0" w:name="_GoBack"/>
-      <w:bookmarkEnd w:id="0"/>
     </w:p>
     <w:p>
       <w:pPr>
@@ -3406,6 +3403,113 @@
             </a:graphic>
           </wp:inline>
         </w:drawing>
+      </w:r>
+    </w:p>
+    <w:p>
+      <w:pPr>
+        <w:rPr>
+          <w:lang w:val="en-GB"/>
+        </w:rPr>
+      </w:pPr>
+      <w:r>
+        <w:rPr>
+          <w:rFonts w:hint="eastAsia"/>
+          <w:lang w:val="en-GB"/>
+        </w:rPr>
+        <w:lastRenderedPageBreak/>
+        <w:t>在爆炸声的片段提取中发现：短时能量的波动太大，有很大噪声，对短时能量序列均值滤波！</w:t>
+      </w:r>
+    </w:p>
+    <w:p>
+      <w:pPr>
+        <w:rPr>
+          <w:rFonts w:hint="eastAsia"/>
+          <w:lang w:val="en-GB"/>
+        </w:rPr>
+      </w:pPr>
+      <w:r>
+        <w:rPr>
+          <w:rFonts w:hint="eastAsia"/>
+          <w:lang w:val="en-GB"/>
+        </w:rPr>
+        <w:t>可以考虑使用考虑声音长度的自适应均值滤波！！！</w:t>
+      </w:r>
+    </w:p>
+    <w:p>
+      <w:pPr>
+        <w:rPr>
+          <w:lang w:val="en-GB"/>
+        </w:rPr>
+      </w:pPr>
+      <w:r>
+        <w:rPr>
+          <w:noProof/>
+        </w:rPr>
+        <w:drawing>
+          <wp:inline distT="0" distB="0" distL="0" distR="0" wp14:anchorId="0C2C6FF5" wp14:editId="161B11FE">
+            <wp:extent cx="3888370" cy="2339763"/>
+            <wp:effectExtent l="0" t="0" r="0" b="3810"/>
+            <wp:docPr id="36" name="Picture 36"/>
+            <wp:cNvGraphicFramePr>
+              <a:graphicFrameLocks xmlns:a="http://schemas.openxmlformats.org/drawingml/2006/main" noChangeAspect="1"/>
+            </wp:cNvGraphicFramePr>
+            <a:graphic xmlns:a="http://schemas.openxmlformats.org/drawingml/2006/main">
+              <a:graphicData uri="http://schemas.openxmlformats.org/drawingml/2006/picture">
+                <pic:pic xmlns:pic="http://schemas.openxmlformats.org/drawingml/2006/picture">
+                  <pic:nvPicPr>
+                    <pic:cNvPr id="1" name=""/>
+                    <pic:cNvPicPr/>
+                  </pic:nvPicPr>
+                  <pic:blipFill>
+                    <a:blip r:embed="rId40"/>
+                    <a:stretch>
+                      <a:fillRect/>
+                    </a:stretch>
+                  </pic:blipFill>
+                  <pic:spPr>
+                    <a:xfrm>
+                      <a:off x="0" y="0"/>
+                      <a:ext cx="3890398" cy="2340983"/>
+                    </a:xfrm>
+                    <a:prstGeom prst="rect">
+                      <a:avLst/>
+                    </a:prstGeom>
+                  </pic:spPr>
+                </pic:pic>
+              </a:graphicData>
+            </a:graphic>
+          </wp:inline>
+        </w:drawing>
+      </w:r>
+    </w:p>
+    <w:p>
+      <w:pPr>
+        <w:rPr>
+          <w:rFonts w:hint="eastAsia"/>
+          <w:lang w:val="en-GB"/>
+        </w:rPr>
+      </w:pPr>
+      <w:r>
+        <w:rPr>
+          <w:rFonts w:hint="eastAsia"/>
+          <w:lang w:val="en-GB"/>
+        </w:rPr>
+        <w:t>GMM没法分清</w:t>
+      </w:r>
+      <w:r>
+        <w:rPr>
+          <w:rFonts w:hint="eastAsia"/>
+          <w:lang w:val="en-GB"/>
+        </w:rPr>
+        <w:t>2种声音</w:t>
+      </w:r>
+      <w:bookmarkStart w:id="0" w:name="_GoBack"/>
+      <w:bookmarkEnd w:id="0"/>
+      <w:r>
+        <w:rPr>
+          <w:lang w:val="en-GB"/>
+        </w:rPr>
+        <w:t>…</w:t>
       </w:r>
     </w:p>
     <w:sectPr>

</xml_diff>

<commit_message>
2020-04-27 edition 1 / downloaded gunshots & horn recordings
</commit_message>
<xml_diff>
--- a/课题进展.docx
+++ b/课题进展.docx
@@ -3423,7 +3423,6 @@
     <w:p>
       <w:pPr>
         <w:rPr>
-          <w:rFonts w:hint="eastAsia"/>
           <w:lang w:val="en-GB"/>
         </w:rPr>
       </w:pPr>
@@ -3485,7 +3484,6 @@
     <w:p>
       <w:pPr>
         <w:rPr>
-          <w:rFonts w:hint="eastAsia"/>
           <w:lang w:val="en-GB"/>
         </w:rPr>
       </w:pPr>
@@ -3502,15 +3500,30 @@
           <w:lang w:val="en-GB"/>
         </w:rPr>
         <w:t>2种声音</w:t>
+      </w:r>
+      <w:r>
+        <w:rPr>
+          <w:lang w:val="en-GB"/>
+        </w:rPr>
+        <w:t>…</w:t>
+      </w:r>
+    </w:p>
+    <w:p>
+      <w:pPr>
+        <w:rPr>
+          <w:rFonts w:hint="eastAsia"/>
+          <w:lang w:val="en-GB"/>
+        </w:rPr>
+      </w:pPr>
+      <w:r>
+        <w:rPr>
+          <w:rFonts w:hint="eastAsia"/>
+          <w:lang w:val="en-GB"/>
+        </w:rPr>
+        <w:t>看看语谱图</w:t>
       </w:r>
       <w:bookmarkStart w:id="0" w:name="_GoBack"/>
       <w:bookmarkEnd w:id="0"/>
-      <w:r>
-        <w:rPr>
-          <w:lang w:val="en-GB"/>
-        </w:rPr>
-        <w:t>…</w:t>
-      </w:r>
     </w:p>
     <w:sectPr>
       <w:pgSz w:w="11906" w:h="16838"/>

</xml_diff>